<commit_message>
help directory work. copies files to oneclick
</commit_message>
<xml_diff>
--- a/CodeCreator/Creator.Startup/Help/Help_Import.docx
+++ b/CodeCreator/Creator.Startup/Help/Help_Import.docx
@@ -279,7 +279,71 @@
     <w:p>
       <w:pPr>
         <w:numPr>
-          <w:ilvl w:val="0"/>
+          <w:numId w:val="0"/>
+        </w:numPr>
+        <w:rPr>
+          <w:rFonts w:hint="default"/>
+          <w:lang w:val="en-GB"/>
+        </w:rPr>
+      </w:pPr>
+    </w:p>
+    <w:p>
+      <w:pPr>
+        <w:numPr>
+          <w:numId w:val="0"/>
+        </w:numPr>
+        <w:rPr>
+          <w:rFonts w:hint="default"/>
+          <w:lang w:val="en-GB"/>
+        </w:rPr>
+      </w:pPr>
+      <w:r>
+        <w:drawing>
+          <wp:inline distT="0" distB="0" distL="114300" distR="114300">
+            <wp:extent cx="2667000" cy="1333500"/>
+            <wp:effectExtent l="0" t="0" r="0" b="0"/>
+            <wp:docPr id="4" name="Picture 2"/>
+            <wp:cNvGraphicFramePr>
+              <a:graphicFrameLocks xmlns:a="http://schemas.openxmlformats.org/drawingml/2006/main" noChangeAspect="1"/>
+            </wp:cNvGraphicFramePr>
+            <a:graphic xmlns:a="http://schemas.openxmlformats.org/drawingml/2006/main">
+              <a:graphicData uri="http://schemas.openxmlformats.org/drawingml/2006/picture">
+                <pic:pic xmlns:pic="http://schemas.openxmlformats.org/drawingml/2006/picture">
+                  <pic:nvPicPr>
+                    <pic:cNvPr id="4" name="Picture 2"/>
+                    <pic:cNvPicPr>
+                      <a:picLocks noChangeAspect="1"/>
+                    </pic:cNvPicPr>
+                  </pic:nvPicPr>
+                  <pic:blipFill>
+                    <a:blip r:embed="rId5"/>
+                    <a:stretch>
+                      <a:fillRect/>
+                    </a:stretch>
+                  </pic:blipFill>
+                  <pic:spPr>
+                    <a:xfrm>
+                      <a:off x="0" y="0"/>
+                      <a:ext cx="2667000" cy="1333500"/>
+                    </a:xfrm>
+                    <a:prstGeom prst="rect">
+                      <a:avLst/>
+                    </a:prstGeom>
+                    <a:noFill/>
+                    <a:ln>
+                      <a:noFill/>
+                    </a:ln>
+                  </pic:spPr>
+                </pic:pic>
+              </a:graphicData>
+            </a:graphic>
+          </wp:inline>
+        </w:drawing>
+      </w:r>
+    </w:p>
+    <w:p>
+      <w:pPr>
+        <w:numPr>
           <w:numId w:val="0"/>
         </w:numPr>
         <w:rPr>
@@ -314,7 +378,7 @@
                     </pic:cNvPicPr>
                   </pic:nvPicPr>
                   <pic:blipFill>
-                    <a:blip r:embed="rId5"/>
+                    <a:blip r:embed="rId6"/>
                     <a:stretch>
                       <a:fillRect/>
                     </a:stretch>
@@ -342,6 +406,7 @@
     <w:p>
       <w:pPr>
         <w:numPr>
+          <w:ilvl w:val="0"/>
           <w:numId w:val="0"/>
         </w:numPr>
         <w:ind w:leftChars="0"/>
@@ -374,6 +439,7 @@
     <w:p>
       <w:pPr>
         <w:numPr>
+          <w:ilvl w:val="0"/>
           <w:numId w:val="0"/>
         </w:numPr>
         <w:rPr>
@@ -385,6 +451,7 @@
     <w:p>
       <w:pPr>
         <w:numPr>
+          <w:ilvl w:val="0"/>
           <w:numId w:val="0"/>
         </w:numPr>
         <w:rPr>

</xml_diff>